<commit_message>
The web application should now be runnable.
</commit_message>
<xml_diff>
--- a/src/test/resources/testdocuments/testdocument.docx
+++ b/src/test/resources/testdocuments/testdocument.docx
@@ -22,7 +22,12 @@
       <w:pPr>
         <w:pStyle w:val="Normal"/>
         <w:rPr>
-          <w:lang w:val="en-GB"/>
+          <w:sz w:val="22"/>
+          <w:sz w:val="22"/>
+          <w:szCs w:val="22"/>
+          <w:rFonts w:ascii="Calibri" w:hAnsi="Calibri" w:eastAsia="Calibri" w:cs="" w:asciiTheme="minorHAnsi" w:cstheme="minorBidi" w:eastAsiaTheme="minorHAnsi" w:hAnsiTheme="minorHAnsi"/>
+          <w:color w:val="00000A"/>
+          <w:lang w:val="en-GB" w:eastAsia="en-US" w:bidi="ar-SA"/>
         </w:rPr>
       </w:pPr>
       <w:r>
@@ -96,11 +101,18 @@
       <w:pPr>
         <w:pStyle w:val="Normal"/>
         <w:rPr>
-          <w:lang w:val="en-GB"/>
+          <w:sz w:val="22"/>
+          <w:sz w:val="22"/>
+          <w:szCs w:val="22"/>
+          <w:rFonts w:ascii="Calibri" w:hAnsi="Calibri" w:eastAsia="Calibri" w:cs="" w:asciiTheme="minorHAnsi" w:cstheme="minorBidi" w:eastAsiaTheme="minorHAnsi" w:hAnsiTheme="minorHAnsi"/>
+          <w:color w:val="00000A"/>
+          <w:lang w:val="en-GB" w:eastAsia="en-US" w:bidi="ar-SA"/>
         </w:rPr>
       </w:pPr>
       <w:r>
-        <w:rPr/>
+        <w:rPr>
+          <w:lang w:val="en-GB"/>
+        </w:rPr>
       </w:r>
       <w:r/>
     </w:p>
@@ -119,7 +131,11 @@
     <w:p>
       <w:pPr>
         <w:pStyle w:val="Normal"/>
-        <w:rPr/>
+        <w:widowControl/>
+        <w:suppressAutoHyphens w:val="true"/>
+        <w:bidi w:val="0"/>
+        <w:spacing w:lineRule="auto" w:line="276" w:before="0" w:after="200"/>
+        <w:jc w:val="left"/>
       </w:pPr>
       <w:r>
         <w:rPr/>
@@ -151,7 +167,14 @@
     <w:p>
       <w:r>
         <w:rPr/>
-        <w:t>Von Österreich über Deutschland nach Schweiz.</w:t>
+        <w:t>P: Mustermann, Max</w:t>
+      </w:r>
+      <w:r/>
+    </w:p>
+    <w:p>
+      <w:r>
+        <w:rPr/>
+        <w:t>And another line... Will this be removed?</w:t>
       </w:r>
       <w:r/>
     </w:p>
@@ -179,6 +202,7 @@
     <w:p>
       <w:pPr>
         <w:pStyle w:val="Endnote"/>
+        <w:spacing w:before="0" w:after="200"/>
       </w:pPr>
       <w:r>
         <w:rPr>
@@ -227,6 +251,7 @@
     <w:p>
       <w:pPr>
         <w:pStyle w:val="Footnote"/>
+        <w:spacing w:before="0" w:after="200"/>
       </w:pPr>
       <w:r>
         <w:rPr>
@@ -259,7 +284,6 @@
     <w:rPrDefault>
       <w:rPr>
         <w:rFonts w:ascii="Calibri" w:hAnsi="Calibri" w:eastAsia="Calibri" w:cs="" w:asciiTheme="minorHAnsi" w:cstheme="minorBidi" w:eastAsiaTheme="minorHAnsi" w:hAnsiTheme="minorHAnsi"/>
-        <w:sz w:val="22"/>
         <w:szCs w:val="22"/>
         <w:lang w:val="de-AT" w:eastAsia="en-US" w:bidi="ar-SA"/>
       </w:rPr>
@@ -421,7 +445,7 @@
     </w:pPr>
     <w:rPr>
       <w:rFonts w:ascii="Calibri" w:hAnsi="Calibri" w:eastAsia="Calibri" w:cs="" w:asciiTheme="minorHAnsi" w:cstheme="minorBidi" w:eastAsiaTheme="minorHAnsi" w:hAnsiTheme="minorHAnsi"/>
-      <w:color w:val="auto"/>
+      <w:color w:val="00000A"/>
       <w:sz w:val="22"/>
       <w:szCs w:val="22"/>
       <w:lang w:val="de-AT" w:eastAsia="en-US" w:bidi="ar-SA"/>
@@ -569,25 +593,25 @@
       <w:vertAlign w:val="superscript"/>
     </w:rPr>
   </w:style>
+  <w:style w:type="character" w:styleId="FootnoteAnchor">
+    <w:name w:val="Footnote Anchor"/>
+    <w:rPr>
+      <w:vertAlign w:val="superscript"/>
+    </w:rPr>
+  </w:style>
+  <w:style w:type="character" w:styleId="EndnoteAnchor">
+    <w:name w:val="Endnote Anchor"/>
+    <w:rPr>
+      <w:vertAlign w:val="superscript"/>
+    </w:rPr>
+  </w:style>
   <w:style w:type="character" w:styleId="FootnoteCharacters">
     <w:name w:val="Footnote Characters"/>
     <w:rPr/>
   </w:style>
-  <w:style w:type="character" w:styleId="FootnoteAnchor">
-    <w:name w:val="Footnote Anchor"/>
-    <w:rPr>
-      <w:vertAlign w:val="superscript"/>
-    </w:rPr>
-  </w:style>
   <w:style w:type="character" w:styleId="EndnoteCharacters">
     <w:name w:val="Endnote Characters"/>
     <w:rPr/>
-  </w:style>
-  <w:style w:type="character" w:styleId="EndnoteAnchor">
-    <w:name w:val="Endnote Anchor"/>
-    <w:rPr>
-      <w:vertAlign w:val="superscript"/>
-    </w:rPr>
   </w:style>
   <w:style w:type="paragraph" w:styleId="Heading">
     <w:name w:val="Heading"/>

</xml_diff>